<commit_message>
trying to keep all files current
</commit_message>
<xml_diff>
--- a/docs/Glossary (mangled).docx
+++ b/docs/Glossary (mangled).docx
@@ -2236,13 +2236,7 @@
       </w:r>
       <w:proofErr w:type="gramEnd"/>
       <w:r>
-        <w:t>* Ensures that a comment is associated with either an MRL line item or a fulfillment item, but not</w:t>
-      </w:r>
-      <w:r>
-        <w:t xml:space="preserve"> </w:t>
-      </w:r>
-      <w:r>
-        <w:t>both.</w:t>
+        <w:t>* Ensures that a comment is associated with either an MRL line item or a fulfillment item, but not both.</w:t>
       </w:r>
     </w:p>
     <w:p>
@@ -4736,18 +4730,6 @@
     <w:p>
       <w:r>
         <w:t>Please let me know if there are any specific terms you want to include or update further.</w:t>
-      </w:r>
-    </w:p>
-    <w:p>
-      <w:r>
-        <w:lastRenderedPageBreak/>
-        <w:t>### Download Instructions</w:t>
-      </w:r>
-    </w:p>
-    <w:p/>
-    <w:p>
-      <w:r>
-        <w:t>Copy the text above and paste it into a word processing application such as Microsoft Word or Google Docs. Save the file in your desired format (e.g., .docx, .rtf).</w:t>
       </w:r>
     </w:p>
     <w:sectPr>

</xml_diff>